<commit_message>
modifications to decrease manual work
Now the subscribe side doesn't need to know anything
</commit_message>
<xml_diff>
--- a/readme.docx
+++ b/readme.docx
@@ -84,317 +84,52 @@
           <w:numId w:val="2"/>
         </w:numPr>
         <w:spacing w:line="220" w:lineRule="atLeast"/>
-        <w:ind w:firstLineChars="0"/>
-      </w:pPr>
-      <w:r>
-        <w:t>Think of how many robots you want to show in the canvas</w:t>
-      </w:r>
-    </w:p>
-    <w:p>
-      <w:pPr>
-        <w:pStyle w:val="a3"/>
-        <w:numPr>
-          <w:ilvl w:val="0"/>
-          <w:numId w:val="2"/>
-        </w:numPr>
-        <w:spacing w:line="220" w:lineRule="atLeast"/>
-        <w:ind w:firstLineChars="0"/>
-      </w:pPr>
-      <w:r>
-        <w:t>Look at “</w:t>
-      </w:r>
-      <w:proofErr w:type="spellStart"/>
-      <w:r>
+        <w:ind w:firstLineChars="0" w:firstLine="0"/>
+      </w:pPr>
+      <w:r>
+        <w:rPr>
+          <w:b/>
+        </w:rPr>
+        <w:t xml:space="preserve">Open </w:t>
+      </w:r>
+      <w:proofErr w:type="spellStart"/>
+      <w:r>
+        <w:rPr>
+          <w:b/>
+        </w:rPr>
+        <w:t>cmd</w:t>
+      </w:r>
+      <w:proofErr w:type="spellEnd"/>
+      <w:r>
+        <w:rPr>
+          <w:b/>
+        </w:rPr>
+        <w:t>, and run “</w:t>
+      </w:r>
+      <w:proofErr w:type="spellStart"/>
+      <w:r>
+        <w:rPr>
+          <w:b/>
+        </w:rPr>
         <w:t>subscribe.py</w:t>
       </w:r>
       <w:proofErr w:type="spellEnd"/>
       <w:r>
-        <w:t xml:space="preserve">”, create robots in function </w:t>
-      </w:r>
-      <w:proofErr w:type="spellStart"/>
-      <w:r>
-        <w:t>on_message</w:t>
-      </w:r>
-      <w:proofErr w:type="spellEnd"/>
-      <w:r>
-        <w:t xml:space="preserve"> and in main like this:</w:t>
-      </w:r>
-    </w:p>
-    <w:p>
-      <w:pPr>
-        <w:pStyle w:val="a3"/>
-        <w:spacing w:line="220" w:lineRule="atLeast"/>
-        <w:ind w:left="360" w:firstLineChars="0" w:firstLine="0"/>
-      </w:pPr>
-      <w:r>
-        <w:t>In main:</w:t>
-      </w:r>
-    </w:p>
-    <w:p>
-      <w:pPr>
-        <w:pStyle w:val="a3"/>
-        <w:spacing w:line="220" w:lineRule="atLeast"/>
-        <w:ind w:left="360" w:firstLine="440"/>
-      </w:pPr>
-      <w:r>
-        <w:t xml:space="preserve">drone1 = Drone()  </w:t>
-      </w:r>
-    </w:p>
-    <w:p>
-      <w:pPr>
-        <w:pStyle w:val="a3"/>
-        <w:spacing w:line="220" w:lineRule="atLeast"/>
-        <w:ind w:left="360" w:firstLine="440"/>
-      </w:pPr>
-      <w:r>
-        <w:t>drone1.f.pos = (0,0,0)      #initialize a drone</w:t>
-      </w:r>
-    </w:p>
-    <w:p>
-      <w:pPr>
-        <w:pStyle w:val="a3"/>
-        <w:spacing w:line="220" w:lineRule="atLeast"/>
-        <w:ind w:left="360" w:firstLine="440"/>
-      </w:pPr>
-      <w:r>
-        <w:t xml:space="preserve">car1 = </w:t>
-      </w:r>
-      <w:proofErr w:type="spellStart"/>
-      <w:r>
-        <w:t>create_robot</w:t>
-      </w:r>
-      <w:proofErr w:type="spellEnd"/>
-      <w:r>
-        <w:t>()</w:t>
-      </w:r>
-    </w:p>
-    <w:p>
-      <w:pPr>
-        <w:pStyle w:val="a3"/>
-        <w:spacing w:line="220" w:lineRule="atLeast"/>
-        <w:ind w:left="360" w:firstLineChars="213" w:firstLine="469"/>
-      </w:pPr>
-      <w:r>
-        <w:t>car1.pos = (0,0,0)          #</w:t>
-      </w:r>
-      <w:proofErr w:type="spellStart"/>
-      <w:r>
-        <w:t>initializa</w:t>
-      </w:r>
-      <w:proofErr w:type="spellEnd"/>
-      <w:r>
-        <w:t xml:space="preserve"> a car</w:t>
-      </w:r>
-    </w:p>
-    <w:p>
-      <w:pPr>
-        <w:spacing w:line="220" w:lineRule="atLeast"/>
-      </w:pPr>
-      <w:r>
-        <w:t xml:space="preserve">     In </w:t>
-      </w:r>
-      <w:proofErr w:type="spellStart"/>
-      <w:r>
-        <w:t>on_message</w:t>
-      </w:r>
-      <w:proofErr w:type="spellEnd"/>
-      <w:r>
-        <w:t xml:space="preserve"> create the category by topics and move the positions:</w:t>
-      </w:r>
-    </w:p>
-    <w:p>
-      <w:pPr>
-        <w:spacing w:line="220" w:lineRule="atLeast"/>
-      </w:pPr>
-      <w:r>
-        <w:tab/>
-      </w:r>
-      <w:proofErr w:type="spellStart"/>
-      <w:r>
-        <w:t>elif</w:t>
-      </w:r>
-      <w:proofErr w:type="spellEnd"/>
-      <w:r>
-        <w:t xml:space="preserve"> </w:t>
-      </w:r>
-      <w:proofErr w:type="spellStart"/>
-      <w:r>
-        <w:t>msg.topic</w:t>
-      </w:r>
-      <w:proofErr w:type="spellEnd"/>
-      <w:r>
-        <w:t>=="robot1":</w:t>
-      </w:r>
-    </w:p>
-    <w:p>
-      <w:pPr>
-        <w:spacing w:line="220" w:lineRule="atLeast"/>
-      </w:pPr>
-      <w:r>
-        <w:tab/>
-      </w:r>
-      <w:r>
-        <w:tab/>
-        <w:t xml:space="preserve">vectors = </w:t>
-      </w:r>
-      <w:proofErr w:type="spellStart"/>
-      <w:r>
-        <w:t>str</w:t>
-      </w:r>
-      <w:proofErr w:type="spellEnd"/>
-      <w:r>
-        <w:t>(</w:t>
-      </w:r>
-      <w:proofErr w:type="spellStart"/>
-      <w:r>
-        <w:t>msg.payload</w:t>
-      </w:r>
-      <w:proofErr w:type="spellEnd"/>
-      <w:r>
-        <w:t>).split()</w:t>
-      </w:r>
-    </w:p>
-    <w:p>
-      <w:pPr>
-        <w:spacing w:line="220" w:lineRule="atLeast"/>
-      </w:pPr>
-      <w:r>
-        <w:tab/>
-      </w:r>
-      <w:r>
-        <w:tab/>
-        <w:t>drone1.f.pos = (float(vectors[0]),float(vectors[1]),float(vectors[2]))</w:t>
-      </w:r>
-    </w:p>
-    <w:p>
-      <w:pPr>
-        <w:spacing w:line="220" w:lineRule="atLeast"/>
-      </w:pPr>
-      <w:r>
-        <w:tab/>
-      </w:r>
-      <w:proofErr w:type="spellStart"/>
-      <w:r>
-        <w:t>elif</w:t>
-      </w:r>
-      <w:proofErr w:type="spellEnd"/>
-      <w:r>
-        <w:t xml:space="preserve"> </w:t>
-      </w:r>
-      <w:proofErr w:type="spellStart"/>
-      <w:r>
-        <w:t>msg.topic</w:t>
-      </w:r>
-      <w:proofErr w:type="spellEnd"/>
-      <w:r>
-        <w:t>=="robot2":</w:t>
-      </w:r>
-    </w:p>
-    <w:p>
-      <w:pPr>
-        <w:spacing w:line="220" w:lineRule="atLeast"/>
-      </w:pPr>
-      <w:r>
-        <w:tab/>
-      </w:r>
-      <w:r>
-        <w:tab/>
-        <w:t xml:space="preserve">vectors = </w:t>
-      </w:r>
-      <w:proofErr w:type="spellStart"/>
-      <w:r>
-        <w:t>str</w:t>
-      </w:r>
-      <w:proofErr w:type="spellEnd"/>
-      <w:r>
-        <w:t>(</w:t>
-      </w:r>
-      <w:proofErr w:type="spellStart"/>
-      <w:r>
-        <w:t>msg.payload</w:t>
-      </w:r>
-      <w:proofErr w:type="spellEnd"/>
-      <w:r>
-        <w:t>).split()</w:t>
-      </w:r>
-    </w:p>
-    <w:p>
-      <w:pPr>
-        <w:spacing w:line="220" w:lineRule="atLeast"/>
-      </w:pPr>
-      <w:r>
-        <w:tab/>
-      </w:r>
-      <w:r>
-        <w:tab/>
-        <w:t>car1.pos = (float(vectors[0]),float(vectors[1]),float(vectors[2]))</w:t>
-      </w:r>
-    </w:p>
-    <w:p>
-      <w:pPr>
-        <w:pStyle w:val="a3"/>
-        <w:numPr>
-          <w:ilvl w:val="0"/>
-          <w:numId w:val="2"/>
-        </w:numPr>
-        <w:spacing w:line="220" w:lineRule="atLeast"/>
-        <w:ind w:firstLineChars="0"/>
-        <w:rPr>
-          <w:b/>
-        </w:rPr>
-      </w:pPr>
-      <w:r>
-        <w:rPr>
-          <w:b/>
-        </w:rPr>
-        <w:t xml:space="preserve">Open </w:t>
-      </w:r>
-      <w:proofErr w:type="spellStart"/>
-      <w:r>
-        <w:rPr>
-          <w:b/>
-        </w:rPr>
-        <w:t>cmd</w:t>
-      </w:r>
-      <w:proofErr w:type="spellEnd"/>
-      <w:r>
-        <w:rPr>
-          <w:b/>
-        </w:rPr>
-        <w:t>, and run “</w:t>
-      </w:r>
-      <w:proofErr w:type="spellStart"/>
-      <w:r>
-        <w:rPr>
-          <w:b/>
-        </w:rPr>
-        <w:t>subscribe.py</w:t>
-      </w:r>
-      <w:proofErr w:type="spellEnd"/>
-      <w:r>
-        <w:rPr>
-          <w:b/>
-        </w:rPr>
-        <w:t>”, enter the number of robots you want to see; for this simulation, enter 4 (you can add more by last step, make sure you have correspondent publish data)</w:t>
-      </w:r>
-      <w:r>
-        <w:rPr>
-          <w:b/>
-        </w:rPr>
-        <w:t>, the output should look like this:</w:t>
-      </w:r>
-    </w:p>
-    <w:p>
-      <w:pPr>
-        <w:pStyle w:val="a3"/>
-        <w:spacing w:line="220" w:lineRule="atLeast"/>
-        <w:ind w:left="360" w:firstLineChars="0" w:firstLine="0"/>
-      </w:pPr>
+        <w:rPr>
+          <w:b/>
+        </w:rPr>
+        <w:t xml:space="preserve">”, </w:t>
+      </w:r>
+      <w:r>
+        <w:rPr>
+          <w:b/>
+        </w:rPr>
+        <w:t>it will automatically listen to incoming messages to “subscribe”, and then subscribe to the appropriate topic.</w:t>
+      </w:r>
       <w:r>
         <w:rPr>
           <w:noProof/>
         </w:rPr>
-        <w:lastRenderedPageBreak/>
         <w:drawing>
           <wp:inline distT="0" distB="0" distL="0" distR="0">
             <wp:extent cx="5274310" cy="2794886"/>
@@ -455,7 +190,13 @@
         <w:rPr>
           <w:b/>
         </w:rPr>
-        <w:t>Don’t close this!</w:t>
+        <w:t>You are done, d</w:t>
+      </w:r>
+      <w:r>
+        <w:rPr>
+          <w:b/>
+        </w:rPr>
+        <w:t>on’t close this!</w:t>
       </w:r>
     </w:p>
     <w:p>
@@ -514,7 +255,10 @@
       </w:r>
       <w:proofErr w:type="spellStart"/>
       <w:r>
-        <w:t>test.py</w:t>
+        <w:t>runpublish</w:t>
+      </w:r>
+      <w:r>
+        <w:t>.py</w:t>
       </w:r>
       <w:proofErr w:type="spellEnd"/>
       <w:r>
@@ -526,7 +270,25 @@
       </w:r>
       <w:proofErr w:type="spellEnd"/>
       <w:r>
-        <w:t>”; each robot publish to an unique topic(robot1, robot2, ….); we use threads to let them publish at the same time</w:t>
+        <w:t>”; each robot publish to an unique topic(robot1, robot2, ….)</w:t>
+      </w:r>
+      <w:r>
+        <w:t>, we will first publish to “subscribe” to inform the robot’s type and its topic</w:t>
+      </w:r>
+      <w:r>
+        <w:t xml:space="preserve">; we use threads to let </w:t>
+      </w:r>
+      <w:r>
+        <w:t>data</w:t>
+      </w:r>
+      <w:r>
+        <w:t xml:space="preserve"> publish</w:t>
+      </w:r>
+      <w:r>
+        <w:t>ed</w:t>
+      </w:r>
+      <w:r>
+        <w:t xml:space="preserve"> at the same time</w:t>
       </w:r>
     </w:p>
     <w:p>
@@ -606,7 +368,13 @@
         <w:rPr>
           <w:b/>
         </w:rPr>
-        <w:t>test.py</w:t>
+        <w:t>runpublish</w:t>
+      </w:r>
+      <w:r>
+        <w:rPr>
+          <w:b/>
+        </w:rPr>
+        <w:t>.py</w:t>
       </w:r>
       <w:proofErr w:type="spellEnd"/>
       <w:r>
@@ -707,25 +475,72 @@
         <w:ind w:firstLineChars="0"/>
       </w:pPr>
       <w:r>
-        <w:t>If you want to increase the number of robots, create a new thread in “</w:t>
-      </w:r>
-      <w:proofErr w:type="spellStart"/>
-      <w:r>
-        <w:t>test.py</w:t>
+        <w:t>If you want to increase the number of robots,</w:t>
+      </w:r>
+      <w:r>
+        <w:t xml:space="preserve"> </w:t>
+      </w:r>
+      <w:r>
+        <w:t>in “</w:t>
+      </w:r>
+      <w:proofErr w:type="spellStart"/>
+      <w:r>
+        <w:t>runpublish</w:t>
+      </w:r>
+      <w:r>
+        <w:t>.py</w:t>
       </w:r>
       <w:proofErr w:type="spellEnd"/>
       <w:r>
         <w:t>”</w:t>
       </w:r>
       <w:r>
-        <w:t xml:space="preserve"> like this </w:t>
+        <w:t xml:space="preserve"> publish to “subscribe” in the form of “topic type” like this:</w:t>
+      </w:r>
+      <w:r>
+        <w:t xml:space="preserve"> </w:t>
+      </w:r>
+      <w:proofErr w:type="spellStart"/>
+      <w:r>
+        <w:t>simplepublish</w:t>
+      </w:r>
+      <w:proofErr w:type="spellEnd"/>
+      <w:r>
+        <w:t xml:space="preserve">("subscribe", </w:t>
+      </w:r>
+      <w:r>
+        <w:lastRenderedPageBreak/>
+        <w:t>"robot1 car")</w:t>
+      </w:r>
+      <w:r>
+        <w:t xml:space="preserve">; then </w:t>
+      </w:r>
+      <w:r>
+        <w:t xml:space="preserve">create a new thread </w:t>
+      </w:r>
+      <w:r>
+        <w:t xml:space="preserve">in the form of </w:t>
+      </w:r>
+      <w:proofErr w:type="spellStart"/>
+      <w:r>
+        <w:t>threadname</w:t>
+      </w:r>
+      <w:proofErr w:type="spellEnd"/>
+      <w:r>
+        <w:t xml:space="preserve">, topic </w:t>
+      </w:r>
+      <w:r>
+        <w:t xml:space="preserve">like this </w:t>
       </w:r>
       <w:r>
         <w:t xml:space="preserve">: </w:t>
       </w:r>
       <w:proofErr w:type="spellStart"/>
       <w:r>
-        <w:t>thread.start_new_thread</w:t>
+        <w:t>thread.start_new_</w:t>
+      </w:r>
+      <w:r>
+        <w:t>thread</w:t>
       </w:r>
       <w:proofErr w:type="spellEnd"/>
       <w:r>
@@ -737,7 +552,10 @@
       </w:r>
       <w:proofErr w:type="spellEnd"/>
       <w:r>
-        <w:t>, ("car1", "robot2", ) )</w:t>
+        <w:t>, ("thread1", "robot1</w:t>
+      </w:r>
+      <w:r>
+        <w:t>", ) )</w:t>
       </w:r>
     </w:p>
     <w:p>
@@ -747,7 +565,7 @@
         <w:ind w:left="360" w:firstLineChars="0" w:firstLine="0"/>
       </w:pPr>
       <w:r>
-        <w:t xml:space="preserve">Car1 is the name of thread, robot2 is the topic of publish, each robot should have its own </w:t>
+        <w:t xml:space="preserve">each robot should have its own </w:t>
       </w:r>
       <w:proofErr w:type="spellStart"/>
       <w:r>
@@ -796,7 +614,6 @@
         <w:rPr>
           <w:noProof/>
         </w:rPr>
-        <w:lastRenderedPageBreak/>
         <w:drawing>
           <wp:inline distT="0" distB="0" distL="0" distR="0">
             <wp:extent cx="3724275" cy="3019425"/>
@@ -965,6 +782,7 @@
         <w:ind w:firstLineChars="0"/>
       </w:pPr>
       <w:r>
+        <w:lastRenderedPageBreak/>
         <w:t>Now the robots are moving, you can move the visual angles and can zoom in or out: Right button drag or Ctrl-drag to rotate "camera" to view scene. Middle button or Alt-drag to drag up or down to zoom in or out. On a two-button mouse, middle is left + right</w:t>
       </w:r>
     </w:p>
@@ -979,7 +797,6 @@
         <w:ind w:firstLineChars="0"/>
       </w:pPr>
       <w:r>
-        <w:lastRenderedPageBreak/>
         <w:t>To change the look of canvas or the models of robots, look into “</w:t>
       </w:r>
       <w:proofErr w:type="spellStart"/>
@@ -990,13 +807,11 @@
       <w:r>
         <w:t xml:space="preserve">”, in which has a drone class to create drone, a </w:t>
       </w:r>
-      <w:proofErr w:type="spellStart"/>
-      <w:r>
-        <w:t>create_robot</w:t>
-      </w:r>
-      <w:proofErr w:type="spellEnd"/>
-      <w:r>
-        <w:t xml:space="preserve"> function to create car, a </w:t>
+      <w:r>
+        <w:t>class to</w:t>
+      </w:r>
+      <w:r>
+        <w:t xml:space="preserve"> create car, a </w:t>
       </w:r>
       <w:proofErr w:type="spellStart"/>
       <w:r>

</xml_diff>